<commit_message>
Fixed pipeline issue and add to SAD document
</commit_message>
<xml_diff>
--- a/Documentation/C4Architecture.docx
+++ b/Documentation/C4Architecture.docx
@@ -7,26 +7,626 @@
         <w:pStyle w:val="1"/>
         <w:jc w:val="center"/>
       </w:pPr>
+      <w:bookmarkStart w:id="0" w:name="_Toc98765327"/>
       <w:r>
         <w:t>C4 Software Architecture</w:t>
       </w:r>
+      <w:bookmarkEnd w:id="0"/>
     </w:p>
     <w:p/>
     <w:p/>
-    <w:p/>
-    <w:p/>
+    <w:sdt>
+      <w:sdtPr>
+        <w:rPr>
+          <w:lang w:val="bg-BG"/>
+        </w:rPr>
+        <w:id w:val="870881838"/>
+        <w:docPartObj>
+          <w:docPartGallery w:val="Table of Contents"/>
+          <w:docPartUnique/>
+        </w:docPartObj>
+      </w:sdtPr>
+      <w:sdtEndPr>
+        <w:rPr>
+          <w:rFonts w:asciiTheme="minorHAnsi" w:eastAsiaTheme="minorHAnsi" w:hAnsiTheme="minorHAnsi" w:cstheme="minorBidi"/>
+          <w:b/>
+          <w:bCs/>
+          <w:color w:val="auto"/>
+          <w:sz w:val="22"/>
+          <w:szCs w:val="22"/>
+        </w:rPr>
+      </w:sdtEndPr>
+      <w:sdtContent>
+        <w:p>
+          <w:pPr>
+            <w:pStyle w:val="a3"/>
+          </w:pPr>
+          <w:r>
+            <w:t>Table of contents</w:t>
+          </w:r>
+        </w:p>
+        <w:p>
+          <w:pPr>
+            <w:pStyle w:val="11"/>
+            <w:tabs>
+              <w:tab w:val="right" w:leader="dot" w:pos="9350"/>
+            </w:tabs>
+            <w:rPr>
+              <w:rFonts w:eastAsiaTheme="minorEastAsia"/>
+              <w:noProof/>
+            </w:rPr>
+          </w:pPr>
+          <w:r>
+            <w:fldChar w:fldCharType="begin"/>
+          </w:r>
+          <w:r>
+            <w:instrText xml:space="preserve"> TOC \o "1-3" \h \z \u </w:instrText>
+          </w:r>
+          <w:r>
+            <w:fldChar w:fldCharType="separate"/>
+          </w:r>
+          <w:hyperlink w:anchor="_Toc98765327" w:history="1">
+            <w:r>
+              <w:rPr>
+                <w:rStyle w:val="a4"/>
+                <w:noProof/>
+              </w:rPr>
+              <w:t>C4 Software Architecture</w:t>
+            </w:r>
+            <w:r>
+              <w:rPr>
+                <w:noProof/>
+                <w:webHidden/>
+              </w:rPr>
+              <w:tab/>
+            </w:r>
+            <w:r>
+              <w:rPr>
+                <w:noProof/>
+                <w:webHidden/>
+              </w:rPr>
+              <w:fldChar w:fldCharType="begin"/>
+            </w:r>
+            <w:r>
+              <w:rPr>
+                <w:noProof/>
+                <w:webHidden/>
+              </w:rPr>
+              <w:instrText xml:space="preserve"> PAGEREF _Toc98765327 \h </w:instrText>
+            </w:r>
+            <w:r>
+              <w:rPr>
+                <w:noProof/>
+                <w:webHidden/>
+              </w:rPr>
+            </w:r>
+            <w:r>
+              <w:rPr>
+                <w:noProof/>
+                <w:webHidden/>
+              </w:rPr>
+              <w:fldChar w:fldCharType="separate"/>
+            </w:r>
+            <w:r>
+              <w:rPr>
+                <w:noProof/>
+                <w:webHidden/>
+              </w:rPr>
+              <w:t>1</w:t>
+            </w:r>
+            <w:r>
+              <w:rPr>
+                <w:noProof/>
+                <w:webHidden/>
+              </w:rPr>
+              <w:fldChar w:fldCharType="end"/>
+            </w:r>
+          </w:hyperlink>
+        </w:p>
+        <w:p>
+          <w:pPr>
+            <w:pStyle w:val="11"/>
+            <w:tabs>
+              <w:tab w:val="left" w:pos="440"/>
+              <w:tab w:val="right" w:leader="dot" w:pos="9350"/>
+            </w:tabs>
+            <w:rPr>
+              <w:rFonts w:eastAsiaTheme="minorEastAsia"/>
+              <w:noProof/>
+            </w:rPr>
+          </w:pPr>
+          <w:hyperlink w:anchor="_Toc98765328" w:history="1">
+            <w:r>
+              <w:rPr>
+                <w:rStyle w:val="a4"/>
+                <w:noProof/>
+              </w:rPr>
+              <w:t>1.</w:t>
+            </w:r>
+            <w:r>
+              <w:rPr>
+                <w:rFonts w:eastAsiaTheme="minorEastAsia"/>
+                <w:noProof/>
+              </w:rPr>
+              <w:tab/>
+            </w:r>
+            <w:r>
+              <w:rPr>
+                <w:rStyle w:val="a4"/>
+                <w:noProof/>
+              </w:rPr>
+              <w:t>Introduction</w:t>
+            </w:r>
+            <w:r>
+              <w:rPr>
+                <w:noProof/>
+                <w:webHidden/>
+              </w:rPr>
+              <w:tab/>
+            </w:r>
+            <w:r>
+              <w:rPr>
+                <w:noProof/>
+                <w:webHidden/>
+              </w:rPr>
+              <w:fldChar w:fldCharType="begin"/>
+            </w:r>
+            <w:r>
+              <w:rPr>
+                <w:noProof/>
+                <w:webHidden/>
+              </w:rPr>
+              <w:instrText xml:space="preserve"> PAGEREF _Toc98765328 \h </w:instrText>
+            </w:r>
+            <w:r>
+              <w:rPr>
+                <w:noProof/>
+                <w:webHidden/>
+              </w:rPr>
+            </w:r>
+            <w:r>
+              <w:rPr>
+                <w:noProof/>
+                <w:webHidden/>
+              </w:rPr>
+              <w:fldChar w:fldCharType="separate"/>
+            </w:r>
+            <w:r>
+              <w:rPr>
+                <w:noProof/>
+                <w:webHidden/>
+              </w:rPr>
+              <w:t>2</w:t>
+            </w:r>
+            <w:r>
+              <w:rPr>
+                <w:noProof/>
+                <w:webHidden/>
+              </w:rPr>
+              <w:fldChar w:fldCharType="end"/>
+            </w:r>
+          </w:hyperlink>
+        </w:p>
+        <w:p>
+          <w:pPr>
+            <w:pStyle w:val="11"/>
+            <w:tabs>
+              <w:tab w:val="left" w:pos="440"/>
+              <w:tab w:val="right" w:leader="dot" w:pos="9350"/>
+            </w:tabs>
+            <w:rPr>
+              <w:rFonts w:eastAsiaTheme="minorEastAsia"/>
+              <w:noProof/>
+            </w:rPr>
+          </w:pPr>
+          <w:hyperlink w:anchor="_Toc98765329" w:history="1">
+            <w:r>
+              <w:rPr>
+                <w:rStyle w:val="a4"/>
+                <w:noProof/>
+              </w:rPr>
+              <w:t>2.</w:t>
+            </w:r>
+            <w:r>
+              <w:rPr>
+                <w:rFonts w:eastAsiaTheme="minorEastAsia"/>
+                <w:noProof/>
+              </w:rPr>
+              <w:tab/>
+            </w:r>
+            <w:r>
+              <w:rPr>
+                <w:rStyle w:val="a4"/>
+                <w:noProof/>
+              </w:rPr>
+              <w:t>Architecture</w:t>
+            </w:r>
+            <w:r>
+              <w:rPr>
+                <w:noProof/>
+                <w:webHidden/>
+              </w:rPr>
+              <w:tab/>
+            </w:r>
+            <w:r>
+              <w:rPr>
+                <w:noProof/>
+                <w:webHidden/>
+              </w:rPr>
+              <w:fldChar w:fldCharType="begin"/>
+            </w:r>
+            <w:r>
+              <w:rPr>
+                <w:noProof/>
+                <w:webHidden/>
+              </w:rPr>
+              <w:instrText xml:space="preserve"> PAGEREF _Toc98765329 \h </w:instrText>
+            </w:r>
+            <w:r>
+              <w:rPr>
+                <w:noProof/>
+                <w:webHidden/>
+              </w:rPr>
+            </w:r>
+            <w:r>
+              <w:rPr>
+                <w:noProof/>
+                <w:webHidden/>
+              </w:rPr>
+              <w:fldChar w:fldCharType="separate"/>
+            </w:r>
+            <w:r>
+              <w:rPr>
+                <w:noProof/>
+                <w:webHidden/>
+              </w:rPr>
+              <w:t>2</w:t>
+            </w:r>
+            <w:r>
+              <w:rPr>
+                <w:noProof/>
+                <w:webHidden/>
+              </w:rPr>
+              <w:fldChar w:fldCharType="end"/>
+            </w:r>
+          </w:hyperlink>
+        </w:p>
+        <w:p>
+          <w:pPr>
+            <w:pStyle w:val="21"/>
+            <w:tabs>
+              <w:tab w:val="left" w:pos="880"/>
+              <w:tab w:val="right" w:leader="dot" w:pos="9350"/>
+            </w:tabs>
+            <w:rPr>
+              <w:rFonts w:eastAsiaTheme="minorEastAsia"/>
+              <w:noProof/>
+            </w:rPr>
+          </w:pPr>
+          <w:hyperlink w:anchor="_Toc98765330" w:history="1">
+            <w:r>
+              <w:rPr>
+                <w:rStyle w:val="a4"/>
+                <w:noProof/>
+              </w:rPr>
+              <w:t>2.1.</w:t>
+            </w:r>
+            <w:r>
+              <w:rPr>
+                <w:rFonts w:eastAsiaTheme="minorEastAsia"/>
+                <w:noProof/>
+              </w:rPr>
+              <w:tab/>
+            </w:r>
+            <w:r>
+              <w:rPr>
+                <w:rStyle w:val="a4"/>
+                <w:noProof/>
+              </w:rPr>
+              <w:t>System Context Diagram</w:t>
+            </w:r>
+            <w:r>
+              <w:rPr>
+                <w:noProof/>
+                <w:webHidden/>
+              </w:rPr>
+              <w:tab/>
+            </w:r>
+            <w:r>
+              <w:rPr>
+                <w:noProof/>
+                <w:webHidden/>
+              </w:rPr>
+              <w:fldChar w:fldCharType="begin"/>
+            </w:r>
+            <w:r>
+              <w:rPr>
+                <w:noProof/>
+                <w:webHidden/>
+              </w:rPr>
+              <w:instrText xml:space="preserve"> PAGEREF _Toc98765330 \h </w:instrText>
+            </w:r>
+            <w:r>
+              <w:rPr>
+                <w:noProof/>
+                <w:webHidden/>
+              </w:rPr>
+            </w:r>
+            <w:r>
+              <w:rPr>
+                <w:noProof/>
+                <w:webHidden/>
+              </w:rPr>
+              <w:fldChar w:fldCharType="separate"/>
+            </w:r>
+            <w:r>
+              <w:rPr>
+                <w:noProof/>
+                <w:webHidden/>
+              </w:rPr>
+              <w:t>2</w:t>
+            </w:r>
+            <w:r>
+              <w:rPr>
+                <w:noProof/>
+                <w:webHidden/>
+              </w:rPr>
+              <w:fldChar w:fldCharType="end"/>
+            </w:r>
+          </w:hyperlink>
+        </w:p>
+        <w:p>
+          <w:pPr>
+            <w:pStyle w:val="21"/>
+            <w:tabs>
+              <w:tab w:val="left" w:pos="880"/>
+              <w:tab w:val="right" w:leader="dot" w:pos="9350"/>
+            </w:tabs>
+            <w:rPr>
+              <w:rFonts w:eastAsiaTheme="minorEastAsia"/>
+              <w:noProof/>
+            </w:rPr>
+          </w:pPr>
+          <w:hyperlink w:anchor="_Toc98765331" w:history="1">
+            <w:r>
+              <w:rPr>
+                <w:rStyle w:val="a4"/>
+                <w:noProof/>
+              </w:rPr>
+              <w:t>2.2.</w:t>
+            </w:r>
+            <w:r>
+              <w:rPr>
+                <w:rFonts w:eastAsiaTheme="minorEastAsia"/>
+                <w:noProof/>
+              </w:rPr>
+              <w:tab/>
+            </w:r>
+            <w:r>
+              <w:rPr>
+                <w:rStyle w:val="a4"/>
+                <w:noProof/>
+              </w:rPr>
+              <w:t>Containers Diagram</w:t>
+            </w:r>
+            <w:r>
+              <w:rPr>
+                <w:noProof/>
+                <w:webHidden/>
+              </w:rPr>
+              <w:tab/>
+            </w:r>
+            <w:r>
+              <w:rPr>
+                <w:noProof/>
+                <w:webHidden/>
+              </w:rPr>
+              <w:fldChar w:fldCharType="begin"/>
+            </w:r>
+            <w:r>
+              <w:rPr>
+                <w:noProof/>
+                <w:webHidden/>
+              </w:rPr>
+              <w:instrText xml:space="preserve"> PAGEREF _Toc98765331 \h </w:instrText>
+            </w:r>
+            <w:r>
+              <w:rPr>
+                <w:noProof/>
+                <w:webHidden/>
+              </w:rPr>
+            </w:r>
+            <w:r>
+              <w:rPr>
+                <w:noProof/>
+                <w:webHidden/>
+              </w:rPr>
+              <w:fldChar w:fldCharType="separate"/>
+            </w:r>
+            <w:r>
+              <w:rPr>
+                <w:noProof/>
+                <w:webHidden/>
+              </w:rPr>
+              <w:t>4</w:t>
+            </w:r>
+            <w:r>
+              <w:rPr>
+                <w:noProof/>
+                <w:webHidden/>
+              </w:rPr>
+              <w:fldChar w:fldCharType="end"/>
+            </w:r>
+          </w:hyperlink>
+        </w:p>
+        <w:p>
+          <w:pPr>
+            <w:pStyle w:val="21"/>
+            <w:tabs>
+              <w:tab w:val="left" w:pos="880"/>
+              <w:tab w:val="right" w:leader="dot" w:pos="9350"/>
+            </w:tabs>
+            <w:rPr>
+              <w:rFonts w:eastAsiaTheme="minorEastAsia"/>
+              <w:noProof/>
+            </w:rPr>
+          </w:pPr>
+          <w:hyperlink w:anchor="_Toc98765332" w:history="1">
+            <w:r>
+              <w:rPr>
+                <w:rStyle w:val="a4"/>
+                <w:noProof/>
+              </w:rPr>
+              <w:t>2.3.</w:t>
+            </w:r>
+            <w:r>
+              <w:rPr>
+                <w:rFonts w:eastAsiaTheme="minorEastAsia"/>
+                <w:noProof/>
+              </w:rPr>
+              <w:tab/>
+            </w:r>
+            <w:r>
+              <w:rPr>
+                <w:rStyle w:val="a4"/>
+                <w:noProof/>
+              </w:rPr>
+              <w:t>Components Diagram</w:t>
+            </w:r>
+            <w:r>
+              <w:rPr>
+                <w:noProof/>
+                <w:webHidden/>
+              </w:rPr>
+              <w:tab/>
+            </w:r>
+            <w:r>
+              <w:rPr>
+                <w:noProof/>
+                <w:webHidden/>
+              </w:rPr>
+              <w:fldChar w:fldCharType="begin"/>
+            </w:r>
+            <w:r>
+              <w:rPr>
+                <w:noProof/>
+                <w:webHidden/>
+              </w:rPr>
+              <w:instrText xml:space="preserve"> PAGEREF _Toc98765332 \h </w:instrText>
+            </w:r>
+            <w:r>
+              <w:rPr>
+                <w:noProof/>
+                <w:webHidden/>
+              </w:rPr>
+            </w:r>
+            <w:r>
+              <w:rPr>
+                <w:noProof/>
+                <w:webHidden/>
+              </w:rPr>
+              <w:fldChar w:fldCharType="separate"/>
+            </w:r>
+            <w:r>
+              <w:rPr>
+                <w:noProof/>
+                <w:webHidden/>
+              </w:rPr>
+              <w:t>5</w:t>
+            </w:r>
+            <w:r>
+              <w:rPr>
+                <w:noProof/>
+                <w:webHidden/>
+              </w:rPr>
+              <w:fldChar w:fldCharType="end"/>
+            </w:r>
+          </w:hyperlink>
+        </w:p>
+        <w:p>
+          <w:r>
+            <w:rPr>
+              <w:b/>
+              <w:bCs/>
+              <w:lang w:val="bg-BG"/>
+            </w:rPr>
+            <w:fldChar w:fldCharType="end"/>
+          </w:r>
+        </w:p>
+      </w:sdtContent>
+    </w:sdt>
+    <w:p/>
+    <w:p/>
+    <w:p/>
+    <w:p/>
+    <w:p/>
+    <w:p/>
+    <w:p/>
+    <w:p/>
+    <w:p/>
+    <w:p/>
+    <w:p/>
+    <w:p/>
+    <w:p/>
+    <w:p/>
+    <w:p/>
+    <w:p/>
+    <w:p/>
+    <w:p/>
+    <w:p>
+      <w:pPr>
+        <w:pStyle w:val="1"/>
+        <w:numPr>
+          <w:ilvl w:val="0"/>
+          <w:numId w:val="2"/>
+        </w:numPr>
+      </w:pPr>
+      <w:bookmarkStart w:id="1" w:name="_Toc98765328"/>
+      <w:r>
+        <w:lastRenderedPageBreak/>
+        <w:t>Introduction</w:t>
+      </w:r>
+      <w:bookmarkEnd w:id="1"/>
+    </w:p>
+    <w:p>
+      <w:r>
+        <w:tab/>
+        <w:t xml:space="preserve">The project </w:t>
+      </w:r>
+      <w:r>
+        <w:t>which architecture is depicted in this document is going to be a NBA portal where users can view information about NBA games, teams and players and purchase tickets for future games.</w:t>
+      </w:r>
+    </w:p>
+    <w:p/>
+    <w:p>
+      <w:pPr>
+        <w:pStyle w:val="1"/>
+        <w:numPr>
+          <w:ilvl w:val="0"/>
+          <w:numId w:val="2"/>
+        </w:numPr>
+      </w:pPr>
+      <w:bookmarkStart w:id="2" w:name="_Toc98765329"/>
+      <w:r>
+        <w:t>Architecture</w:t>
+      </w:r>
+      <w:bookmarkEnd w:id="2"/>
+    </w:p>
     <w:p>
       <w:pPr>
         <w:pStyle w:val="2"/>
         <w:numPr>
-          <w:ilvl w:val="0"/>
-          <w:numId w:val="1"/>
+          <w:ilvl w:val="1"/>
+          <w:numId w:val="2"/>
         </w:numPr>
       </w:pPr>
+      <w:bookmarkStart w:id="3" w:name="_Toc98765330"/>
       <w:r>
         <w:t>System Context Diagram</w:t>
       </w:r>
+      <w:bookmarkEnd w:id="3"/>
     </w:p>
+    <w:p/>
     <w:p>
       <w:r>
         <w:rPr>
@@ -48,7 +648,7 @@
                     <pic:cNvPicPr/>
                   </pic:nvPicPr>
                   <pic:blipFill>
-                    <a:blip r:embed="rId5">
+                    <a:blip r:embed="rId6">
                       <a:extLst>
                         <a:ext uri="{28A0092B-C50C-407E-A947-70E740481C1C}">
                           <a14:useLocalDpi xmlns:a14="http://schemas.microsoft.com/office/drawing/2010/main" val="0"/>
@@ -75,20 +675,26 @@
         </w:drawing>
       </w:r>
     </w:p>
-    <w:p/>
-    <w:p/>
     <w:p>
       <w:pPr>
         <w:pStyle w:val="2"/>
         <w:numPr>
-          <w:ilvl w:val="0"/>
-          <w:numId w:val="1"/>
+          <w:ilvl w:val="1"/>
+          <w:numId w:val="2"/>
         </w:numPr>
       </w:pPr>
+      <w:bookmarkStart w:id="4" w:name="_Toc98765331"/>
       <w:r>
         <w:lastRenderedPageBreak/>
         <w:t>Containers Diagram</w:t>
       </w:r>
+      <w:bookmarkEnd w:id="4"/>
+    </w:p>
+    <w:p>
+      <w:pPr>
+        <w:pStyle w:val="2"/>
+        <w:ind w:left="1080"/>
+      </w:pPr>
     </w:p>
     <w:p>
       <w:r>
@@ -111,7 +717,7 @@
                     <pic:cNvPicPr/>
                   </pic:nvPicPr>
                   <pic:blipFill>
-                    <a:blip r:embed="rId6">
+                    <a:blip r:embed="rId7">
                       <a:extLst>
                         <a:ext uri="{28A0092B-C50C-407E-A947-70E740481C1C}">
                           <a14:useLocalDpi xmlns:a14="http://schemas.microsoft.com/office/drawing/2010/main" val="0"/>
@@ -138,6 +744,72 @@
         </w:drawing>
       </w:r>
     </w:p>
+    <w:p/>
+    <w:p/>
+    <w:p/>
+    <w:p>
+      <w:pPr>
+        <w:pStyle w:val="2"/>
+        <w:numPr>
+          <w:ilvl w:val="1"/>
+          <w:numId w:val="2"/>
+        </w:numPr>
+      </w:pPr>
+      <w:bookmarkStart w:id="5" w:name="_Toc98765332"/>
+      <w:r>
+        <w:lastRenderedPageBreak/>
+        <w:t>Components Diagram</w:t>
+      </w:r>
+      <w:bookmarkEnd w:id="5"/>
+    </w:p>
+    <w:p>
+      <w:r>
+        <w:rPr>
+          <w:noProof/>
+        </w:rPr>
+        <w:drawing>
+          <wp:inline distT="0" distB="0" distL="0" distR="0" wp14:anchorId="013E0672" wp14:editId="49189612">
+            <wp:extent cx="5819775" cy="7863840"/>
+            <wp:effectExtent l="0" t="0" r="9525" b="3810"/>
+            <wp:docPr id="3" name="Картина 3"/>
+            <wp:cNvGraphicFramePr>
+              <a:graphicFrameLocks xmlns:a="http://schemas.openxmlformats.org/drawingml/2006/main" noChangeAspect="1"/>
+            </wp:cNvGraphicFramePr>
+            <a:graphic xmlns:a="http://schemas.openxmlformats.org/drawingml/2006/main">
+              <a:graphicData uri="http://schemas.openxmlformats.org/drawingml/2006/picture">
+                <pic:pic xmlns:pic="http://schemas.openxmlformats.org/drawingml/2006/picture">
+                  <pic:nvPicPr>
+                    <pic:cNvPr id="3" name="Картина 3"/>
+                    <pic:cNvPicPr/>
+                  </pic:nvPicPr>
+                  <pic:blipFill>
+                    <a:blip r:embed="rId8">
+                      <a:extLst>
+                        <a:ext uri="{28A0092B-C50C-407E-A947-70E740481C1C}">
+                          <a14:useLocalDpi xmlns:a14="http://schemas.microsoft.com/office/drawing/2010/main" val="0"/>
+                        </a:ext>
+                      </a:extLst>
+                    </a:blip>
+                    <a:stretch>
+                      <a:fillRect/>
+                    </a:stretch>
+                  </pic:blipFill>
+                  <pic:spPr>
+                    <a:xfrm>
+                      <a:off x="0" y="0"/>
+                      <a:ext cx="5819775" cy="7863840"/>
+                    </a:xfrm>
+                    <a:prstGeom prst="rect">
+                      <a:avLst/>
+                    </a:prstGeom>
+                  </pic:spPr>
+                </pic:pic>
+              </a:graphicData>
+            </a:graphic>
+          </wp:inline>
+        </w:drawing>
+      </w:r>
+    </w:p>
     <w:sectPr>
       <w:pgSz w:w="12240" w:h="15840"/>
       <w:pgMar w:top="1440" w:right="1440" w:bottom="1440" w:left="1440" w:header="720" w:footer="720" w:gutter="0"/>
@@ -151,6 +823,240 @@
 <file path=word/numbering.xml><?xml version="1.0" encoding="utf-8"?>
 <w:numbering xmlns:wpc="http://schemas.microsoft.com/office/word/2010/wordprocessingCanvas" xmlns:cx="http://schemas.microsoft.com/office/drawing/2014/chartex" xmlns:cx1="http://schemas.microsoft.com/office/drawing/2015/9/8/chartex" xmlns:cx2="http://schemas.microsoft.com/office/drawing/2015/10/21/chartex" xmlns:cx3="http://schemas.microsoft.com/office/drawing/2016/5/9/chartex" xmlns:cx4="http://schemas.microsoft.com/office/drawing/2016/5/10/chartex" xmlns:cx5="http://schemas.microsoft.com/office/drawing/2016/5/11/chartex" xmlns:cx6="http://schemas.microsoft.com/office/drawing/2016/5/12/chartex" xmlns:cx7="http://schemas.microsoft.com/office/drawing/2016/5/13/chartex" xmlns:cx8="http://schemas.microsoft.com/office/drawing/2016/5/14/chartex" xmlns:mc="http://schemas.openxmlformats.org/markup-compatibility/2006" xmlns:aink="http://schemas.microsoft.com/office/drawing/2016/ink" xmlns:am3d="http://schemas.microsoft.com/office/drawing/2017/model3d" xmlns:o="urn:schemas-microsoft-com:office:office" xmlns:r="http://schemas.openxmlformats.org/officeDocument/2006/relationships" xmlns:m="http://schemas.openxmlformats.org/officeDocument/2006/math" xmlns:v="urn:schemas-microsoft-com:vml" xmlns:wp14="http://schemas.microsoft.com/office/word/2010/wordprocessingDrawing" xmlns:wp="http://schemas.openxmlformats.org/drawingml/2006/wordprocessingDrawing" xmlns:w10="urn:schemas-microsoft-com:office:word" xmlns:w="http://schemas.openxmlformats.org/wordprocessingml/2006/main" xmlns:w14="http://schemas.microsoft.com/office/word/2010/wordml" xmlns:w15="http://schemas.microsoft.com/office/word/2012/wordml" xmlns:w16cex="http://schemas.microsoft.com/office/word/2018/wordml/cex" xmlns:w16cid="http://schemas.microsoft.com/office/word/2016/wordml/cid" xmlns:w16="http://schemas.microsoft.com/office/word/2018/wordml" xmlns:w16sdtdh="http://schemas.microsoft.com/office/word/2020/wordml/sdtdatahash" xmlns:w16se="http://schemas.microsoft.com/office/word/2015/wordml/symex" xmlns:wpg="http://schemas.microsoft.com/office/word/2010/wordprocessingGroup" xmlns:wpi="http://schemas.microsoft.com/office/word/2010/wordprocessingInk" xmlns:wne="http://schemas.microsoft.com/office/word/2006/wordml" xmlns:wps="http://schemas.microsoft.com/office/word/2010/wordprocessingShape" mc:Ignorable="w14 w15 w16se w16cid w16 w16cex w16sdtdh wp14">
   <w:abstractNum w:abstractNumId="0" w15:restartNumberingAfterBreak="0">
+    <w:nsid w:val="318B4F66"/>
+    <w:multiLevelType w:val="multilevel"/>
+    <w:tmpl w:val="9098ACEC"/>
+    <w:lvl w:ilvl="0">
+      <w:start w:val="2"/>
+      <w:numFmt w:val="decimal"/>
+      <w:lvlText w:val="%1."/>
+      <w:lvlJc w:val="left"/>
+      <w:pPr>
+        <w:ind w:left="384" w:hanging="384"/>
+      </w:pPr>
+      <w:rPr>
+        <w:rFonts w:hint="default"/>
+      </w:rPr>
+    </w:lvl>
+    <w:lvl w:ilvl="1">
+      <w:start w:val="1"/>
+      <w:numFmt w:val="decimal"/>
+      <w:lvlText w:val="%1.%2."/>
+      <w:lvlJc w:val="left"/>
+      <w:pPr>
+        <w:ind w:left="1080" w:hanging="720"/>
+      </w:pPr>
+      <w:rPr>
+        <w:rFonts w:hint="default"/>
+      </w:rPr>
+    </w:lvl>
+    <w:lvl w:ilvl="2">
+      <w:start w:val="1"/>
+      <w:numFmt w:val="decimal"/>
+      <w:lvlText w:val="%1.%2.%3."/>
+      <w:lvlJc w:val="left"/>
+      <w:pPr>
+        <w:ind w:left="1440" w:hanging="720"/>
+      </w:pPr>
+      <w:rPr>
+        <w:rFonts w:hint="default"/>
+      </w:rPr>
+    </w:lvl>
+    <w:lvl w:ilvl="3">
+      <w:start w:val="1"/>
+      <w:numFmt w:val="decimal"/>
+      <w:lvlText w:val="%1.%2.%3.%4."/>
+      <w:lvlJc w:val="left"/>
+      <w:pPr>
+        <w:ind w:left="2160" w:hanging="1080"/>
+      </w:pPr>
+      <w:rPr>
+        <w:rFonts w:hint="default"/>
+      </w:rPr>
+    </w:lvl>
+    <w:lvl w:ilvl="4">
+      <w:start w:val="1"/>
+      <w:numFmt w:val="decimal"/>
+      <w:lvlText w:val="%1.%2.%3.%4.%5."/>
+      <w:lvlJc w:val="left"/>
+      <w:pPr>
+        <w:ind w:left="2520" w:hanging="1080"/>
+      </w:pPr>
+      <w:rPr>
+        <w:rFonts w:hint="default"/>
+      </w:rPr>
+    </w:lvl>
+    <w:lvl w:ilvl="5">
+      <w:start w:val="1"/>
+      <w:numFmt w:val="decimal"/>
+      <w:lvlText w:val="%1.%2.%3.%4.%5.%6."/>
+      <w:lvlJc w:val="left"/>
+      <w:pPr>
+        <w:ind w:left="3240" w:hanging="1440"/>
+      </w:pPr>
+      <w:rPr>
+        <w:rFonts w:hint="default"/>
+      </w:rPr>
+    </w:lvl>
+    <w:lvl w:ilvl="6">
+      <w:start w:val="1"/>
+      <w:numFmt w:val="decimal"/>
+      <w:lvlText w:val="%1.%2.%3.%4.%5.%6.%7."/>
+      <w:lvlJc w:val="left"/>
+      <w:pPr>
+        <w:ind w:left="3600" w:hanging="1440"/>
+      </w:pPr>
+      <w:rPr>
+        <w:rFonts w:hint="default"/>
+      </w:rPr>
+    </w:lvl>
+    <w:lvl w:ilvl="7">
+      <w:start w:val="1"/>
+      <w:numFmt w:val="decimal"/>
+      <w:lvlText w:val="%1.%2.%3.%4.%5.%6.%7.%8."/>
+      <w:lvlJc w:val="left"/>
+      <w:pPr>
+        <w:ind w:left="4320" w:hanging="1800"/>
+      </w:pPr>
+      <w:rPr>
+        <w:rFonts w:hint="default"/>
+      </w:rPr>
+    </w:lvl>
+    <w:lvl w:ilvl="8">
+      <w:start w:val="1"/>
+      <w:numFmt w:val="decimal"/>
+      <w:lvlText w:val="%1.%2.%3.%4.%5.%6.%7.%8.%9."/>
+      <w:lvlJc w:val="left"/>
+      <w:pPr>
+        <w:ind w:left="4680" w:hanging="1800"/>
+      </w:pPr>
+      <w:rPr>
+        <w:rFonts w:hint="default"/>
+      </w:rPr>
+    </w:lvl>
+  </w:abstractNum>
+  <w:abstractNum w:abstractNumId="1" w15:restartNumberingAfterBreak="0">
+    <w:nsid w:val="44194064"/>
+    <w:multiLevelType w:val="multilevel"/>
+    <w:tmpl w:val="3CD8BDD8"/>
+    <w:lvl w:ilvl="0">
+      <w:start w:val="1"/>
+      <w:numFmt w:val="decimal"/>
+      <w:lvlText w:val="%1."/>
+      <w:lvlJc w:val="left"/>
+      <w:pPr>
+        <w:ind w:left="720" w:hanging="360"/>
+      </w:pPr>
+      <w:rPr>
+        <w:rFonts w:hint="default"/>
+      </w:rPr>
+    </w:lvl>
+    <w:lvl w:ilvl="1">
+      <w:start w:val="1"/>
+      <w:numFmt w:val="decimal"/>
+      <w:isLgl/>
+      <w:lvlText w:val="%1.%2."/>
+      <w:lvlJc w:val="left"/>
+      <w:pPr>
+        <w:ind w:left="1080" w:hanging="720"/>
+      </w:pPr>
+      <w:rPr>
+        <w:rFonts w:hint="default"/>
+      </w:rPr>
+    </w:lvl>
+    <w:lvl w:ilvl="2">
+      <w:start w:val="1"/>
+      <w:numFmt w:val="decimal"/>
+      <w:isLgl/>
+      <w:lvlText w:val="%1.%2.%3."/>
+      <w:lvlJc w:val="left"/>
+      <w:pPr>
+        <w:ind w:left="1080" w:hanging="720"/>
+      </w:pPr>
+      <w:rPr>
+        <w:rFonts w:hint="default"/>
+      </w:rPr>
+    </w:lvl>
+    <w:lvl w:ilvl="3">
+      <w:start w:val="1"/>
+      <w:numFmt w:val="decimal"/>
+      <w:isLgl/>
+      <w:lvlText w:val="%1.%2.%3.%4."/>
+      <w:lvlJc w:val="left"/>
+      <w:pPr>
+        <w:ind w:left="1440" w:hanging="1080"/>
+      </w:pPr>
+      <w:rPr>
+        <w:rFonts w:hint="default"/>
+      </w:rPr>
+    </w:lvl>
+    <w:lvl w:ilvl="4">
+      <w:start w:val="1"/>
+      <w:numFmt w:val="decimal"/>
+      <w:isLgl/>
+      <w:lvlText w:val="%1.%2.%3.%4.%5."/>
+      <w:lvlJc w:val="left"/>
+      <w:pPr>
+        <w:ind w:left="1440" w:hanging="1080"/>
+      </w:pPr>
+      <w:rPr>
+        <w:rFonts w:hint="default"/>
+      </w:rPr>
+    </w:lvl>
+    <w:lvl w:ilvl="5">
+      <w:start w:val="1"/>
+      <w:numFmt w:val="decimal"/>
+      <w:isLgl/>
+      <w:lvlText w:val="%1.%2.%3.%4.%5.%6."/>
+      <w:lvlJc w:val="left"/>
+      <w:pPr>
+        <w:ind w:left="1800" w:hanging="1440"/>
+      </w:pPr>
+      <w:rPr>
+        <w:rFonts w:hint="default"/>
+      </w:rPr>
+    </w:lvl>
+    <w:lvl w:ilvl="6">
+      <w:start w:val="1"/>
+      <w:numFmt w:val="decimal"/>
+      <w:isLgl/>
+      <w:lvlText w:val="%1.%2.%3.%4.%5.%6.%7."/>
+      <w:lvlJc w:val="left"/>
+      <w:pPr>
+        <w:ind w:left="1800" w:hanging="1440"/>
+      </w:pPr>
+      <w:rPr>
+        <w:rFonts w:hint="default"/>
+      </w:rPr>
+    </w:lvl>
+    <w:lvl w:ilvl="7">
+      <w:start w:val="1"/>
+      <w:numFmt w:val="decimal"/>
+      <w:isLgl/>
+      <w:lvlText w:val="%1.%2.%3.%4.%5.%6.%7.%8."/>
+      <w:lvlJc w:val="left"/>
+      <w:pPr>
+        <w:ind w:left="2160" w:hanging="1800"/>
+      </w:pPr>
+      <w:rPr>
+        <w:rFonts w:hint="default"/>
+      </w:rPr>
+    </w:lvl>
+    <w:lvl w:ilvl="8">
+      <w:start w:val="1"/>
+      <w:numFmt w:val="decimal"/>
+      <w:isLgl/>
+      <w:lvlText w:val="%1.%2.%3.%4.%5.%6.%7.%8.%9."/>
+      <w:lvlJc w:val="left"/>
+      <w:pPr>
+        <w:ind w:left="2160" w:hanging="1800"/>
+      </w:pPr>
+      <w:rPr>
+        <w:rFonts w:hint="default"/>
+      </w:rPr>
+    </w:lvl>
+  </w:abstractNum>
+  <w:abstractNum w:abstractNumId="2" w15:restartNumberingAfterBreak="0">
     <w:nsid w:val="4E6F3A9B"/>
     <w:multiLevelType w:val="hybridMultilevel"/>
     <w:tmpl w:val="C61CD106"/>
@@ -240,6 +1146,12 @@
     </w:lvl>
   </w:abstractNum>
   <w:num w:numId="1">
+    <w:abstractNumId w:val="2"/>
+  </w:num>
+  <w:num w:numId="2">
+    <w:abstractNumId w:val="1"/>
+  </w:num>
+  <w:num w:numId="3">
     <w:abstractNumId w:val="0"/>
   </w:num>
 </w:numbering>
@@ -740,6 +1652,54 @@
       <w:szCs w:val="26"/>
     </w:rPr>
   </w:style>
+  <w:style w:type="paragraph" w:styleId="a3">
+    <w:name w:val="TOC Heading"/>
+    <w:basedOn w:val="1"/>
+    <w:next w:val="a"/>
+    <w:uiPriority w:val="39"/>
+    <w:unhideWhenUsed/>
+    <w:qFormat/>
+    <w:rsid w:val="00A022CC"/>
+    <w:pPr>
+      <w:outlineLvl w:val="9"/>
+    </w:pPr>
+  </w:style>
+  <w:style w:type="paragraph" w:styleId="11">
+    <w:name w:val="toc 1"/>
+    <w:basedOn w:val="a"/>
+    <w:next w:val="a"/>
+    <w:autoRedefine/>
+    <w:uiPriority w:val="39"/>
+    <w:unhideWhenUsed/>
+    <w:rsid w:val="00A022CC"/>
+    <w:pPr>
+      <w:spacing w:after="100"/>
+    </w:pPr>
+  </w:style>
+  <w:style w:type="paragraph" w:styleId="21">
+    <w:name w:val="toc 2"/>
+    <w:basedOn w:val="a"/>
+    <w:next w:val="a"/>
+    <w:autoRedefine/>
+    <w:uiPriority w:val="39"/>
+    <w:unhideWhenUsed/>
+    <w:rsid w:val="00A022CC"/>
+    <w:pPr>
+      <w:spacing w:after="100"/>
+      <w:ind w:left="220"/>
+    </w:pPr>
+  </w:style>
+  <w:style w:type="character" w:styleId="a4">
+    <w:name w:val="Hyperlink"/>
+    <w:basedOn w:val="a0"/>
+    <w:uiPriority w:val="99"/>
+    <w:unhideWhenUsed/>
+    <w:rsid w:val="00A022CC"/>
+    <w:rPr>
+      <w:color w:val="0563C1" w:themeColor="hyperlink"/>
+      <w:u w:val="single"/>
+    </w:rPr>
+  </w:style>
 </w:styles>
 </file>
 
@@ -1036,4 +1996,16 @@
     </a:ext>
   </a:extLst>
 </a:theme>
+</file>
+
+<file path=customXml/item1.xml><?xml version="1.0" encoding="utf-8"?>
+<b:Sources xmlns:b="http://schemas.openxmlformats.org/officeDocument/2006/bibliography" xmlns="http://schemas.openxmlformats.org/officeDocument/2006/bibliography" SelectedStyle="\APASixthEditionOfficeOnline.xsl" StyleName="APA" Version="6"/>
+</file>
+
+<file path=customXml/itemProps1.xml><?xml version="1.0" encoding="utf-8"?>
+<ds:datastoreItem xmlns:ds="http://schemas.openxmlformats.org/officeDocument/2006/customXml" ds:itemID="{A53DFFAA-2E10-4518-955D-20AA87EEB83D}">
+  <ds:schemaRefs>
+    <ds:schemaRef ds:uri="http://schemas.openxmlformats.org/officeDocument/2006/bibliography"/>
+  </ds:schemaRefs>
+</ds:datastoreItem>
 </file>
</xml_diff>

<commit_message>
Added sequence diagram and api documentation link
</commit_message>
<xml_diff>
--- a/Documentation/C4Architecture.docx
+++ b/Documentation/C4Architecture.docx
@@ -7,7 +7,7 @@
         <w:pStyle w:val="1"/>
         <w:jc w:val="center"/>
       </w:pPr>
-      <w:bookmarkStart w:id="0" w:name="_Toc98765327"/>
+      <w:bookmarkStart w:id="0" w:name="_Toc98848277"/>
       <w:r>
         <w:t>C4 Software Architecture</w:t>
       </w:r>
@@ -18,6 +18,10 @@
     <w:sdt>
       <w:sdtPr>
         <w:rPr>
+          <w:rFonts w:asciiTheme="minorHAnsi" w:eastAsiaTheme="minorHAnsi" w:hAnsiTheme="minorHAnsi" w:cstheme="minorBidi"/>
+          <w:color w:val="auto"/>
+          <w:sz w:val="22"/>
+          <w:szCs w:val="22"/>
           <w:lang w:val="bg-BG"/>
         </w:rPr>
         <w:id w:val="870881838"/>
@@ -28,12 +32,8 @@
       </w:sdtPr>
       <w:sdtEndPr>
         <w:rPr>
-          <w:rFonts w:asciiTheme="minorHAnsi" w:eastAsiaTheme="minorHAnsi" w:hAnsiTheme="minorHAnsi" w:cstheme="minorBidi"/>
           <w:b/>
           <w:bCs/>
-          <w:color w:val="auto"/>
-          <w:sz w:val="22"/>
-          <w:szCs w:val="22"/>
         </w:rPr>
       </w:sdtEndPr>
       <w:sdtContent>
@@ -65,7 +65,7 @@
           <w:r>
             <w:fldChar w:fldCharType="separate"/>
           </w:r>
-          <w:hyperlink w:anchor="_Toc98765327" w:history="1">
+          <w:hyperlink w:anchor="_Toc98848277" w:history="1">
             <w:r>
               <w:rPr>
                 <w:rStyle w:val="a4"/>
@@ -92,7 +92,7 @@
                 <w:noProof/>
                 <w:webHidden/>
               </w:rPr>
-              <w:instrText xml:space="preserve"> PAGEREF _Toc98765327 \h </w:instrText>
+              <w:instrText xml:space="preserve"> PAGEREF _Toc98848277 \h </w:instrText>
             </w:r>
             <w:r>
               <w:rPr>
@@ -135,7 +135,7 @@
               <w:noProof/>
             </w:rPr>
           </w:pPr>
-          <w:hyperlink w:anchor="_Toc98765328" w:history="1">
+          <w:hyperlink w:anchor="_Toc98848278" w:history="1">
             <w:r>
               <w:rPr>
                 <w:rStyle w:val="a4"/>
@@ -176,7 +176,7 @@
                 <w:noProof/>
                 <w:webHidden/>
               </w:rPr>
-              <w:instrText xml:space="preserve"> PAGEREF _Toc98765328 \h </w:instrText>
+              <w:instrText xml:space="preserve"> PAGEREF _Toc98848278 \h </w:instrText>
             </w:r>
             <w:r>
               <w:rPr>
@@ -219,7 +219,7 @@
               <w:noProof/>
             </w:rPr>
           </w:pPr>
-          <w:hyperlink w:anchor="_Toc98765329" w:history="1">
+          <w:hyperlink w:anchor="_Toc98848279" w:history="1">
             <w:r>
               <w:rPr>
                 <w:rStyle w:val="a4"/>
@@ -260,7 +260,7 @@
                 <w:noProof/>
                 <w:webHidden/>
               </w:rPr>
-              <w:instrText xml:space="preserve"> PAGEREF _Toc98765329 \h </w:instrText>
+              <w:instrText xml:space="preserve"> PAGEREF _Toc98848279 \h </w:instrText>
             </w:r>
             <w:r>
               <w:rPr>
@@ -303,7 +303,7 @@
               <w:noProof/>
             </w:rPr>
           </w:pPr>
-          <w:hyperlink w:anchor="_Toc98765330" w:history="1">
+          <w:hyperlink w:anchor="_Toc98848280" w:history="1">
             <w:r>
               <w:rPr>
                 <w:rStyle w:val="a4"/>
@@ -344,7 +344,7 @@
                 <w:noProof/>
                 <w:webHidden/>
               </w:rPr>
-              <w:instrText xml:space="preserve"> PAGEREF _Toc98765330 \h </w:instrText>
+              <w:instrText xml:space="preserve"> PAGEREF _Toc98848280 \h </w:instrText>
             </w:r>
             <w:r>
               <w:rPr>
@@ -387,7 +387,7 @@
               <w:noProof/>
             </w:rPr>
           </w:pPr>
-          <w:hyperlink w:anchor="_Toc98765331" w:history="1">
+          <w:hyperlink w:anchor="_Toc98848281" w:history="1">
             <w:r>
               <w:rPr>
                 <w:rStyle w:val="a4"/>
@@ -428,7 +428,7 @@
                 <w:noProof/>
                 <w:webHidden/>
               </w:rPr>
-              <w:instrText xml:space="preserve"> PAGEREF _Toc98765331 \h </w:instrText>
+              <w:instrText xml:space="preserve"> PAGEREF _Toc98848281 \h </w:instrText>
             </w:r>
             <w:r>
               <w:rPr>
@@ -471,7 +471,7 @@
               <w:noProof/>
             </w:rPr>
           </w:pPr>
-          <w:hyperlink w:anchor="_Toc98765332" w:history="1">
+          <w:hyperlink w:anchor="_Toc98848282" w:history="1">
             <w:r>
               <w:rPr>
                 <w:rStyle w:val="a4"/>
@@ -512,7 +512,7 @@
                 <w:noProof/>
                 <w:webHidden/>
               </w:rPr>
-              <w:instrText xml:space="preserve"> PAGEREF _Toc98765332 \h </w:instrText>
+              <w:instrText xml:space="preserve"> PAGEREF _Toc98848282 \h </w:instrText>
             </w:r>
             <w:r>
               <w:rPr>
@@ -533,6 +533,258 @@
                 <w:webHidden/>
               </w:rPr>
               <w:t>5</w:t>
+            </w:r>
+            <w:r>
+              <w:rPr>
+                <w:noProof/>
+                <w:webHidden/>
+              </w:rPr>
+              <w:fldChar w:fldCharType="end"/>
+            </w:r>
+          </w:hyperlink>
+        </w:p>
+        <w:p>
+          <w:pPr>
+            <w:pStyle w:val="11"/>
+            <w:tabs>
+              <w:tab w:val="left" w:pos="440"/>
+              <w:tab w:val="right" w:leader="dot" w:pos="9350"/>
+            </w:tabs>
+            <w:rPr>
+              <w:rFonts w:eastAsiaTheme="minorEastAsia"/>
+              <w:noProof/>
+            </w:rPr>
+          </w:pPr>
+          <w:hyperlink w:anchor="_Toc98848283" w:history="1">
+            <w:r>
+              <w:rPr>
+                <w:rStyle w:val="a4"/>
+                <w:noProof/>
+              </w:rPr>
+              <w:t>3.</w:t>
+            </w:r>
+            <w:r>
+              <w:rPr>
+                <w:rFonts w:eastAsiaTheme="minorEastAsia"/>
+                <w:noProof/>
+              </w:rPr>
+              <w:tab/>
+            </w:r>
+            <w:r>
+              <w:rPr>
+                <w:rStyle w:val="a4"/>
+                <w:noProof/>
+              </w:rPr>
+              <w:t>Sequence diagram</w:t>
+            </w:r>
+            <w:r>
+              <w:rPr>
+                <w:noProof/>
+                <w:webHidden/>
+              </w:rPr>
+              <w:tab/>
+            </w:r>
+            <w:r>
+              <w:rPr>
+                <w:noProof/>
+                <w:webHidden/>
+              </w:rPr>
+              <w:fldChar w:fldCharType="begin"/>
+            </w:r>
+            <w:r>
+              <w:rPr>
+                <w:noProof/>
+                <w:webHidden/>
+              </w:rPr>
+              <w:instrText xml:space="preserve"> PAGEREF _Toc98848283 \h </w:instrText>
+            </w:r>
+            <w:r>
+              <w:rPr>
+                <w:noProof/>
+                <w:webHidden/>
+              </w:rPr>
+            </w:r>
+            <w:r>
+              <w:rPr>
+                <w:noProof/>
+                <w:webHidden/>
+              </w:rPr>
+              <w:fldChar w:fldCharType="separate"/>
+            </w:r>
+            <w:r>
+              <w:rPr>
+                <w:noProof/>
+                <w:webHidden/>
+              </w:rPr>
+              <w:t>6</w:t>
+            </w:r>
+            <w:r>
+              <w:rPr>
+                <w:noProof/>
+                <w:webHidden/>
+              </w:rPr>
+              <w:fldChar w:fldCharType="end"/>
+            </w:r>
+          </w:hyperlink>
+        </w:p>
+        <w:p>
+          <w:pPr>
+            <w:pStyle w:val="21"/>
+            <w:tabs>
+              <w:tab w:val="left" w:pos="880"/>
+              <w:tab w:val="right" w:leader="dot" w:pos="9350"/>
+            </w:tabs>
+            <w:rPr>
+              <w:rFonts w:eastAsiaTheme="minorEastAsia"/>
+              <w:noProof/>
+            </w:rPr>
+          </w:pPr>
+          <w:hyperlink w:anchor="_Toc98848284" w:history="1">
+            <w:r>
+              <w:rPr>
+                <w:rStyle w:val="a4"/>
+                <w:noProof/>
+              </w:rPr>
+              <w:t>3.1.</w:t>
+            </w:r>
+            <w:r>
+              <w:rPr>
+                <w:rFonts w:eastAsiaTheme="minorEastAsia"/>
+                <w:noProof/>
+              </w:rPr>
+              <w:tab/>
+            </w:r>
+            <w:r>
+              <w:rPr>
+                <w:rStyle w:val="a4"/>
+                <w:noProof/>
+              </w:rPr>
+              <w:t>Buying a ticket</w:t>
+            </w:r>
+            <w:r>
+              <w:rPr>
+                <w:noProof/>
+                <w:webHidden/>
+              </w:rPr>
+              <w:tab/>
+            </w:r>
+            <w:r>
+              <w:rPr>
+                <w:noProof/>
+                <w:webHidden/>
+              </w:rPr>
+              <w:fldChar w:fldCharType="begin"/>
+            </w:r>
+            <w:r>
+              <w:rPr>
+                <w:noProof/>
+                <w:webHidden/>
+              </w:rPr>
+              <w:instrText xml:space="preserve"> PAGEREF _Toc98848284 \h </w:instrText>
+            </w:r>
+            <w:r>
+              <w:rPr>
+                <w:noProof/>
+                <w:webHidden/>
+              </w:rPr>
+            </w:r>
+            <w:r>
+              <w:rPr>
+                <w:noProof/>
+                <w:webHidden/>
+              </w:rPr>
+              <w:fldChar w:fldCharType="separate"/>
+            </w:r>
+            <w:r>
+              <w:rPr>
+                <w:noProof/>
+                <w:webHidden/>
+              </w:rPr>
+              <w:t>6</w:t>
+            </w:r>
+            <w:r>
+              <w:rPr>
+                <w:noProof/>
+                <w:webHidden/>
+              </w:rPr>
+              <w:fldChar w:fldCharType="end"/>
+            </w:r>
+          </w:hyperlink>
+        </w:p>
+        <w:p>
+          <w:pPr>
+            <w:pStyle w:val="11"/>
+            <w:tabs>
+              <w:tab w:val="left" w:pos="440"/>
+              <w:tab w:val="right" w:leader="dot" w:pos="9350"/>
+            </w:tabs>
+            <w:rPr>
+              <w:rFonts w:eastAsiaTheme="minorEastAsia"/>
+              <w:noProof/>
+            </w:rPr>
+          </w:pPr>
+          <w:hyperlink w:anchor="_Toc98848285" w:history="1">
+            <w:r>
+              <w:rPr>
+                <w:rStyle w:val="a4"/>
+                <w:noProof/>
+              </w:rPr>
+              <w:t>4.</w:t>
+            </w:r>
+            <w:r>
+              <w:rPr>
+                <w:rFonts w:eastAsiaTheme="minorEastAsia"/>
+                <w:noProof/>
+              </w:rPr>
+              <w:tab/>
+            </w:r>
+            <w:r>
+              <w:rPr>
+                <w:rStyle w:val="a4"/>
+                <w:noProof/>
+              </w:rPr>
+              <w:t>API documentation</w:t>
+            </w:r>
+            <w:r>
+              <w:rPr>
+                <w:noProof/>
+                <w:webHidden/>
+              </w:rPr>
+              <w:tab/>
+            </w:r>
+            <w:r>
+              <w:rPr>
+                <w:noProof/>
+                <w:webHidden/>
+              </w:rPr>
+              <w:fldChar w:fldCharType="begin"/>
+            </w:r>
+            <w:r>
+              <w:rPr>
+                <w:noProof/>
+                <w:webHidden/>
+              </w:rPr>
+              <w:instrText xml:space="preserve"> PAGEREF _Toc98848285 \h </w:instrText>
+            </w:r>
+            <w:r>
+              <w:rPr>
+                <w:noProof/>
+                <w:webHidden/>
+              </w:rPr>
+            </w:r>
+            <w:r>
+              <w:rPr>
+                <w:noProof/>
+                <w:webHidden/>
+              </w:rPr>
+              <w:fldChar w:fldCharType="separate"/>
+            </w:r>
+            <w:r>
+              <w:rPr>
+                <w:noProof/>
+                <w:webHidden/>
+              </w:rPr>
+              <w:t>6</w:t>
             </w:r>
             <w:r>
               <w:rPr>
@@ -581,9 +833,8 @@
           <w:numId w:val="2"/>
         </w:numPr>
       </w:pPr>
-      <w:bookmarkStart w:id="1" w:name="_Toc98765328"/>
+      <w:bookmarkStart w:id="1" w:name="_Toc98848278"/>
       <w:r>
-        <w:lastRenderedPageBreak/>
         <w:t>Introduction</w:t>
       </w:r>
       <w:bookmarkEnd w:id="1"/>
@@ -594,7 +845,15 @@
         <w:t xml:space="preserve">The project </w:t>
       </w:r>
       <w:r>
-        <w:t>which architecture is depicted in this document is going to be a NBA portal where users can view information about NBA games, teams and players and purchase tickets for future games.</w:t>
+        <w:t xml:space="preserve">which architecture is depicted in this document is going to be </w:t>
+      </w:r>
+      <w:proofErr w:type="gramStart"/>
+      <w:r>
+        <w:t>a</w:t>
+      </w:r>
+      <w:proofErr w:type="gramEnd"/>
+      <w:r>
+        <w:t xml:space="preserve"> NBA portal where users can view information about NBA games, teams and players and purchase tickets for future games.</w:t>
       </w:r>
     </w:p>
     <w:p/>
@@ -606,7 +865,7 @@
           <w:numId w:val="2"/>
         </w:numPr>
       </w:pPr>
-      <w:bookmarkStart w:id="2" w:name="_Toc98765329"/>
+      <w:bookmarkStart w:id="2" w:name="_Toc98848279"/>
       <w:r>
         <w:t>Architecture</w:t>
       </w:r>
@@ -620,7 +879,7 @@
           <w:numId w:val="2"/>
         </w:numPr>
       </w:pPr>
-      <w:bookmarkStart w:id="3" w:name="_Toc98765330"/>
+      <w:bookmarkStart w:id="3" w:name="_Toc98848280"/>
       <w:r>
         <w:t>System Context Diagram</w:t>
       </w:r>
@@ -632,6 +891,7 @@
         <w:rPr>
           <w:noProof/>
         </w:rPr>
+        <w:lastRenderedPageBreak/>
         <w:drawing>
           <wp:inline distT="0" distB="0" distL="0" distR="0" wp14:anchorId="023BFA97" wp14:editId="78267A27">
             <wp:extent cx="5943600" cy="5850890"/>
@@ -683,7 +943,7 @@
           <w:numId w:val="2"/>
         </w:numPr>
       </w:pPr>
-      <w:bookmarkStart w:id="4" w:name="_Toc98765331"/>
+      <w:bookmarkStart w:id="4" w:name="_Toc98848281"/>
       <w:r>
         <w:lastRenderedPageBreak/>
         <w:t>Containers Diagram</w:t>
@@ -755,7 +1015,7 @@
           <w:numId w:val="2"/>
         </w:numPr>
       </w:pPr>
-      <w:bookmarkStart w:id="5" w:name="_Toc98765332"/>
+      <w:bookmarkStart w:id="5" w:name="_Toc98848282"/>
       <w:r>
         <w:lastRenderedPageBreak/>
         <w:t>Components Diagram</w:t>
@@ -810,6 +1070,127 @@
         </w:drawing>
       </w:r>
     </w:p>
+    <w:p>
+      <w:pPr>
+        <w:pStyle w:val="1"/>
+        <w:numPr>
+          <w:ilvl w:val="0"/>
+          <w:numId w:val="2"/>
+        </w:numPr>
+      </w:pPr>
+      <w:bookmarkStart w:id="6" w:name="_Toc98848283"/>
+      <w:r>
+        <w:lastRenderedPageBreak/>
+        <w:t>Sequence diagram</w:t>
+      </w:r>
+      <w:bookmarkEnd w:id="6"/>
+    </w:p>
+    <w:p/>
+    <w:p>
+      <w:pPr>
+        <w:pStyle w:val="2"/>
+        <w:numPr>
+          <w:ilvl w:val="1"/>
+          <w:numId w:val="2"/>
+        </w:numPr>
+      </w:pPr>
+      <w:bookmarkStart w:id="7" w:name="_Toc98848284"/>
+      <w:r>
+        <w:t>Buying a ticket</w:t>
+      </w:r>
+      <w:bookmarkEnd w:id="7"/>
+    </w:p>
+    <w:p>
+      <w:r>
+        <w:tab/>
+      </w:r>
+    </w:p>
+    <w:p>
+      <w:r>
+        <w:rPr>
+          <w:noProof/>
+        </w:rPr>
+        <w:drawing>
+          <wp:inline distT="0" distB="0" distL="0" distR="0" wp14:anchorId="1AFF8FD9" wp14:editId="2CD0149A">
+            <wp:extent cx="5943600" cy="4511040"/>
+            <wp:effectExtent l="0" t="0" r="0" b="3810"/>
+            <wp:docPr id="4" name="Картина 4"/>
+            <wp:cNvGraphicFramePr>
+              <a:graphicFrameLocks xmlns:a="http://schemas.openxmlformats.org/drawingml/2006/main" noChangeAspect="1"/>
+            </wp:cNvGraphicFramePr>
+            <a:graphic xmlns:a="http://schemas.openxmlformats.org/drawingml/2006/main">
+              <a:graphicData uri="http://schemas.openxmlformats.org/drawingml/2006/picture">
+                <pic:pic xmlns:pic="http://schemas.openxmlformats.org/drawingml/2006/picture">
+                  <pic:nvPicPr>
+                    <pic:cNvPr id="4" name="Картина 4"/>
+                    <pic:cNvPicPr/>
+                  </pic:nvPicPr>
+                  <pic:blipFill>
+                    <a:blip r:embed="rId9">
+                      <a:extLst>
+                        <a:ext uri="{28A0092B-C50C-407E-A947-70E740481C1C}">
+                          <a14:useLocalDpi xmlns:a14="http://schemas.microsoft.com/office/drawing/2010/main" val="0"/>
+                        </a:ext>
+                      </a:extLst>
+                    </a:blip>
+                    <a:stretch>
+                      <a:fillRect/>
+                    </a:stretch>
+                  </pic:blipFill>
+                  <pic:spPr>
+                    <a:xfrm>
+                      <a:off x="0" y="0"/>
+                      <a:ext cx="5943600" cy="4511040"/>
+                    </a:xfrm>
+                    <a:prstGeom prst="rect">
+                      <a:avLst/>
+                    </a:prstGeom>
+                  </pic:spPr>
+                </pic:pic>
+              </a:graphicData>
+            </a:graphic>
+          </wp:inline>
+        </w:drawing>
+      </w:r>
+    </w:p>
+    <w:p/>
+    <w:p>
+      <w:pPr>
+        <w:pStyle w:val="1"/>
+        <w:numPr>
+          <w:ilvl w:val="0"/>
+          <w:numId w:val="2"/>
+        </w:numPr>
+      </w:pPr>
+      <w:bookmarkStart w:id="8" w:name="_Toc98848285"/>
+      <w:r>
+        <w:t>API documentation</w:t>
+      </w:r>
+      <w:bookmarkEnd w:id="8"/>
+    </w:p>
+    <w:p>
+      <w:r>
+        <w:tab/>
+        <w:t>For this project I will make use of 2 APIs, one of which is external and contains live changing data about NBA games, players and statistics. The other one is a Spring boot back-end RESTful API that will expose and save data about tickets that have been bought for different games.</w:t>
+      </w:r>
+    </w:p>
+    <w:p>
+      <w:r>
+        <w:t xml:space="preserve">Full documentation of external ‘Balldontlie’ API: </w:t>
+      </w:r>
+      <w:r>
+        <w:br/>
+      </w:r>
+      <w:hyperlink r:id="rId10" w:history="1">
+        <w:r>
+          <w:rPr>
+            <w:rStyle w:val="a4"/>
+          </w:rPr>
+          <w:t>https://www.balldontlie.io/#introduction</w:t>
+        </w:r>
+      </w:hyperlink>
+    </w:p>
+    <w:p/>
     <w:sectPr>
       <w:pgSz w:w="12240" w:h="15840"/>
       <w:pgMar w:top="1440" w:right="1440" w:bottom="1440" w:left="1440" w:header="720" w:footer="720" w:gutter="0"/>
@@ -1700,6 +2081,18 @@
       <w:u w:val="single"/>
     </w:rPr>
   </w:style>
+  <w:style w:type="character" w:styleId="a5">
+    <w:name w:val="Unresolved Mention"/>
+    <w:basedOn w:val="a0"/>
+    <w:uiPriority w:val="99"/>
+    <w:semiHidden/>
+    <w:unhideWhenUsed/>
+    <w:rsid w:val="00481192"/>
+    <w:rPr>
+      <w:color w:val="605E5C"/>
+      <w:shd w:val="clear" w:color="auto" w:fill="E1DFDD"/>
+    </w:rPr>
+  </w:style>
 </w:styles>
 </file>
 

</xml_diff>

<commit_message>
Added extra points to C4 document
</commit_message>
<xml_diff>
--- a/Documentation/C4Architecture.docx
+++ b/Documentation/C4Architecture.docx
@@ -891,10 +891,9 @@
         <w:rPr>
           <w:noProof/>
         </w:rPr>
-        <w:lastRenderedPageBreak/>
         <w:drawing>
-          <wp:inline distT="0" distB="0" distL="0" distR="0" wp14:anchorId="023BFA97" wp14:editId="78267A27">
-            <wp:extent cx="5943600" cy="5850890"/>
+          <wp:inline distT="0" distB="0" distL="0" distR="0" wp14:anchorId="023BFA97" wp14:editId="0029B5AF">
+            <wp:extent cx="5943600" cy="5448300"/>
             <wp:effectExtent l="0" t="0" r="0" b="0"/>
             <wp:docPr id="1" name="Картина 1"/>
             <wp:cNvGraphicFramePr>
@@ -922,7 +921,7 @@
                   <pic:spPr>
                     <a:xfrm>
                       <a:off x="0" y="0"/>
-                      <a:ext cx="5943600" cy="5850890"/>
+                      <a:ext cx="5943600" cy="5448300"/>
                     </a:xfrm>
                     <a:prstGeom prst="rect">
                       <a:avLst/>
@@ -1181,7 +1180,7 @@
       <w:r>
         <w:br/>
       </w:r>
-      <w:hyperlink r:id="rId10" w:history="1">
+      <w:hyperlink r:id="rId10" w:anchor="introduction" w:history="1">
         <w:r>
           <w:rPr>
             <w:rStyle w:val="a4"/>

</xml_diff>